<commit_message>
Correction diagramme de block
</commit_message>
<xml_diff>
--- a/gestion_projet/commun_projet/fichier_commun.docx
+++ b/gestion_projet/commun_projet/fichier_commun.docx
@@ -980,8 +980,6 @@
         </w:rPr>
         <w:br w:type="page"/>
       </w:r>
-      <w:bookmarkStart w:id="0" w:name="_GoBack"/>
-      <w:bookmarkEnd w:id="0"/>
     </w:p>
     <w:p>
       <w:pPr>
@@ -991,12 +989,12 @@
           <w:numId w:val="2"/>
         </w:numPr>
       </w:pPr>
-      <w:bookmarkStart w:id="1" w:name="_Toc506898286"/>
+      <w:bookmarkStart w:id="0" w:name="_Toc506898286"/>
       <w:r>
         <w:lastRenderedPageBreak/>
         <w:t>Cahier des charges</w:t>
       </w:r>
-      <w:bookmarkEnd w:id="1"/>
+      <w:bookmarkEnd w:id="0"/>
     </w:p>
     <w:p>
       <w:pPr>
@@ -1006,10 +1004,86 @@
           <w:numId w:val="5"/>
         </w:numPr>
       </w:pPr>
-      <w:bookmarkStart w:id="2" w:name="_Toc506898287"/>
+      <w:bookmarkStart w:id="1" w:name="_Toc506898287"/>
       <w:r>
         <w:t>Récapitulatif du cahier des charges</w:t>
       </w:r>
+      <w:bookmarkEnd w:id="1"/>
+    </w:p>
+    <w:p>
+      <w:pPr>
+        <w:pStyle w:val="Titre2"/>
+        <w:numPr>
+          <w:ilvl w:val="1"/>
+          <w:numId w:val="5"/>
+        </w:numPr>
+      </w:pPr>
+      <w:r>
+        <w:t xml:space="preserve">Expression du besoin </w:t>
+      </w:r>
+    </w:p>
+    <w:p>
+      <w:pPr>
+        <w:pStyle w:val="Titre2"/>
+        <w:numPr>
+          <w:ilvl w:val="1"/>
+          <w:numId w:val="5"/>
+        </w:numPr>
+      </w:pPr>
+      <w:r>
+        <w:t>Contraintes imposées par le client</w:t>
+      </w:r>
+    </w:p>
+    <w:p>
+      <w:pPr>
+        <w:pStyle w:val="Titre2"/>
+        <w:numPr>
+          <w:ilvl w:val="1"/>
+          <w:numId w:val="5"/>
+        </w:numPr>
+      </w:pPr>
+      <w:r>
+        <w:t>Matériel fourni par le client</w:t>
+      </w:r>
+    </w:p>
+    <w:p>
+      <w:pPr>
+        <w:pStyle w:val="Titre2"/>
+        <w:numPr>
+          <w:ilvl w:val="1"/>
+          <w:numId w:val="5"/>
+        </w:numPr>
+      </w:pPr>
+      <w:r>
+        <w:t>Logiciels fournis par le client</w:t>
+      </w:r>
+    </w:p>
+    <w:p>
+      <w:pPr>
+        <w:pStyle w:val="Titre2"/>
+        <w:numPr>
+          <w:ilvl w:val="1"/>
+          <w:numId w:val="5"/>
+        </w:numPr>
+      </w:pPr>
+      <w:r>
+        <w:t>Synoptique de la réalisation</w:t>
+      </w:r>
+    </w:p>
+    <w:p>
+      <w:pPr>
+        <w:pStyle w:val="Titre2"/>
+        <w:numPr>
+          <w:ilvl w:val="1"/>
+          <w:numId w:val="5"/>
+        </w:numPr>
+      </w:pPr>
+      <w:r>
+        <w:t>Répartition des tâches</w:t>
+      </w:r>
+    </w:p>
+    <w:p>
+      <w:bookmarkStart w:id="2" w:name="_GoBack"/>
       <w:bookmarkEnd w:id="2"/>
     </w:p>
     <w:p>
@@ -2905,7 +2979,7 @@
 </file>
 
 <file path=customXml/itemProps1.xml><?xml version="1.0" encoding="utf-8"?>
-<ds:datastoreItem xmlns:ds="http://schemas.openxmlformats.org/officeDocument/2006/customXml" ds:itemID="{EE0F1E7E-BD70-4376-A749-3552ECC6D8F1}">
+<ds:datastoreItem xmlns:ds="http://schemas.openxmlformats.org/officeDocument/2006/customXml" ds:itemID="{BDF391B2-936F-4C11-BF83-676282892E4E}">
   <ds:schemaRefs>
     <ds:schemaRef ds:uri="http://schemas.openxmlformats.org/officeDocument/2006/bibliography"/>
   </ds:schemaRefs>

</xml_diff>